<commit_message>
Update doc with water-level-monitoring and water-channel-controller FSMs and update water-channel-controller log system
</commit_message>
<xml_diff>
--- a/doc/Water River Monitoring.docx
+++ b/doc/Water River Monitoring.docx
@@ -57,61 +57,573 @@
     </w:p>
     <w:p>
       <w:pPr>
-        <w:rPr>
-          <w:lang w:val="en-US"/>
-        </w:rPr>
-      </w:pPr>
-      <w:r>
-        <w:rPr>
+        <w:pStyle w:val="Caption"/>
+        <w:rPr>
+          <w:lang w:val="en-US"/>
+        </w:rPr>
+      </w:pPr>
+      <w:r>
+        <w:rPr>
+          <w:i w:val="0"/>
+          <w:iCs w:val="0"/>
+          <w:color w:val="auto"/>
+          <w:sz w:val="22"/>
+          <w:szCs w:val="22"/>
+          <w:lang w:val="en-US"/>
+        </w:rPr>
+        <w:drawing>
+          <wp:anchor distT="0" distB="0" distL="114300" distR="114300" simplePos="0" relativeHeight="251658240" behindDoc="0" locked="0" layoutInCell="1" allowOverlap="1" wp14:anchorId="05977A37" wp14:editId="2D326371">
+            <wp:simplePos x="0" y="0"/>
+            <wp:positionH relativeFrom="margin">
+              <wp:align>center</wp:align>
+            </wp:positionH>
+            <wp:positionV relativeFrom="paragraph">
+              <wp:posOffset>271780</wp:posOffset>
+            </wp:positionV>
+            <wp:extent cx="4508500" cy="2000250"/>
+            <wp:effectExtent l="0" t="0" r="6350" b="0"/>
+            <wp:wrapTopAndBottom/>
+            <wp:docPr id="1110210119" name="Picture 1" descr="A circuit board with wires and a screen&#10;&#10;Description automatically generated"/>
+            <wp:cNvGraphicFramePr>
+              <a:graphicFrameLocks xmlns:a="http://schemas.openxmlformats.org/drawingml/2006/main" noChangeAspect="1"/>
+            </wp:cNvGraphicFramePr>
+            <a:graphic xmlns:a="http://schemas.openxmlformats.org/drawingml/2006/main">
+              <a:graphicData uri="http://schemas.openxmlformats.org/drawingml/2006/picture">
+                <pic:pic xmlns:pic="http://schemas.openxmlformats.org/drawingml/2006/picture">
+                  <pic:nvPicPr>
+                    <pic:cNvPr id="1110210119" name="Picture 1" descr="A circuit board with wires and a screen&#10;&#10;Description automatically generated"/>
+                    <pic:cNvPicPr>
+                      <a:picLocks noChangeAspect="1" noChangeArrowheads="1"/>
+                    </pic:cNvPicPr>
+                  </pic:nvPicPr>
+                  <pic:blipFill>
+                    <a:blip r:embed="rId5" cstate="print">
+                      <a:extLst>
+                        <a:ext uri="{28A0092B-C50C-407E-A947-70E740481C1C}">
+                          <a14:useLocalDpi xmlns:a14="http://schemas.microsoft.com/office/drawing/2010/main" val="0"/>
+                        </a:ext>
+                      </a:extLst>
+                    </a:blip>
+                    <a:srcRect/>
+                    <a:stretch>
+                      <a:fillRect/>
+                    </a:stretch>
+                  </pic:blipFill>
+                  <pic:spPr bwMode="auto">
+                    <a:xfrm>
+                      <a:off x="0" y="0"/>
+                      <a:ext cx="4508500" cy="2000250"/>
+                    </a:xfrm>
+                    <a:prstGeom prst="rect">
+                      <a:avLst/>
+                    </a:prstGeom>
+                    <a:noFill/>
+                    <a:ln>
+                      <a:noFill/>
+                    </a:ln>
+                  </pic:spPr>
+                </pic:pic>
+              </a:graphicData>
+            </a:graphic>
+            <wp14:sizeRelH relativeFrom="margin">
+              <wp14:pctWidth>0</wp14:pctWidth>
+            </wp14:sizeRelH>
+            <wp14:sizeRelV relativeFrom="margin">
+              <wp14:pctHeight>0</wp14:pctHeight>
+            </wp14:sizeRelV>
+          </wp:anchor>
+        </w:drawing>
+      </w:r>
+      <w:r>
+        <w:rPr>
+          <w:i w:val="0"/>
+          <w:iCs w:val="0"/>
+          <w:color w:val="auto"/>
+          <w:sz w:val="22"/>
+          <w:szCs w:val="22"/>
           <w:lang w:val="en-US"/>
         </w:rPr>
         <w:t xml:space="preserve">This </w:t>
       </w:r>
       <w:r>
         <w:rPr>
+          <w:i w:val="0"/>
+          <w:iCs w:val="0"/>
+          <w:color w:val="auto"/>
+          <w:sz w:val="22"/>
+          <w:szCs w:val="22"/>
           <w:lang w:val="en-US"/>
         </w:rPr>
         <w:t xml:space="preserve">embedded </w:t>
       </w:r>
       <w:r>
         <w:rPr>
-          <w:lang w:val="en-US"/>
-        </w:rPr>
-        <w:t>p</w:t>
-      </w:r>
-      <w:r>
-        <w:rPr>
-          <w:lang w:val="en-US"/>
-        </w:rPr>
-        <w:t xml:space="preserve">roject is based on </w:t>
-      </w:r>
-      <w:r>
-        <w:rPr>
-          <w:lang w:val="en-US"/>
-        </w:rPr>
-        <w:t>4 subsystem</w:t>
-      </w:r>
-      <w:r>
-        <w:rPr>
-          <w:lang w:val="en-US"/>
-        </w:rPr>
-        <w:t>s</w:t>
-      </w:r>
-      <w:r>
-        <w:rPr>
+          <w:i w:val="0"/>
+          <w:iCs w:val="0"/>
+          <w:color w:val="auto"/>
+          <w:sz w:val="22"/>
+          <w:szCs w:val="22"/>
+          <w:lang w:val="en-US"/>
+        </w:rPr>
+        <w:t xml:space="preserve">project is based on </w:t>
+      </w:r>
+      <w:r>
+        <w:rPr>
+          <w:i w:val="0"/>
+          <w:iCs w:val="0"/>
+          <w:color w:val="auto"/>
+          <w:sz w:val="22"/>
+          <w:szCs w:val="22"/>
+          <w:lang w:val="en-US"/>
+        </w:rPr>
+        <w:t>4 subsystems</w:t>
+      </w:r>
+      <w:r>
+        <w:rPr>
+          <w:i w:val="0"/>
+          <w:iCs w:val="0"/>
+          <w:color w:val="auto"/>
+          <w:sz w:val="22"/>
+          <w:szCs w:val="22"/>
           <w:lang w:val="en-US"/>
         </w:rPr>
         <w:t>.</w:t>
       </w:r>
-    </w:p>
-    <w:p>
-      <w:pPr>
-        <w:pStyle w:val="ListParagraph"/>
+      <w:r>
+        <w:rPr>
+          <w:i w:val="0"/>
+          <w:iCs w:val="0"/>
+          <w:color w:val="auto"/>
+          <w:sz w:val="22"/>
+          <w:szCs w:val="22"/>
+          <w:lang w:val="en-US"/>
+        </w:rPr>
+        <w:br/>
+      </w:r>
+      <w:r>
+        <w:rPr>
+          <w:lang w:val="en-US"/>
+        </w:rPr>
+        <w:br/>
+      </w:r>
+      <w:r>
+        <w:rPr>
+          <w:lang w:val="en-US"/>
+        </w:rPr>
+        <w:t xml:space="preserve">Figure </w:t>
+      </w:r>
+      <w:r>
+        <w:fldChar w:fldCharType="begin"/>
+      </w:r>
+      <w:r>
+        <w:rPr>
+          <w:lang w:val="en-US"/>
+        </w:rPr>
+        <w:instrText xml:space="preserve"> SEQ Figure \* ARABIC </w:instrText>
+      </w:r>
+      <w:r>
+        <w:fldChar w:fldCharType="separate"/>
+      </w:r>
+      <w:r>
+        <w:rPr>
+          <w:noProof/>
+          <w:lang w:val="en-US"/>
+        </w:rPr>
+        <w:t>1</w:t>
+      </w:r>
+      <w:r>
+        <w:fldChar w:fldCharType="end"/>
+      </w:r>
+      <w:r>
+        <w:rPr>
+          <w:lang w:val="en-US"/>
+        </w:rPr>
+        <w:t xml:space="preserve"> - System schema</w:t>
+      </w:r>
+    </w:p>
+    <w:p>
+      <w:pPr>
+        <w:rPr>
+          <w:lang w:val="en-US"/>
+        </w:rPr>
+      </w:pPr>
+      <w:r>
+        <w:rPr>
+          <w:lang w:val="en-US"/>
+        </w:rPr>
+        <w:t>The system is composed of 4 subsystems:</w:t>
+      </w:r>
+    </w:p>
+    <w:p>
+      <w:pPr>
         <w:numPr>
           <w:ilvl w:val="0"/>
-          <w:numId w:val="2"/>
+          <w:numId w:val="3"/>
         </w:numPr>
-        <w:spacing w:before="240"/>
+        <w:rPr>
+          <w:lang w:val="en-US"/>
+        </w:rPr>
+      </w:pPr>
+      <w:r>
+        <w:rPr>
+          <w:b/>
+          <w:bCs/>
+          <w:lang w:val="en-US"/>
+        </w:rPr>
+        <w:t>water-level-monitoring</w:t>
+      </w:r>
+      <w:r>
+        <w:rPr>
+          <w:lang w:val="en-US"/>
+        </w:rPr>
+        <w:t xml:space="preserve"> subsystem (ESP32): </w:t>
+      </w:r>
+    </w:p>
+    <w:p>
+      <w:pPr>
+        <w:numPr>
+          <w:ilvl w:val="1"/>
+          <w:numId w:val="3"/>
+        </w:numPr>
+        <w:rPr>
+          <w:lang w:val="en-US"/>
+        </w:rPr>
+      </w:pPr>
+      <w:r>
+        <w:rPr>
+          <w:lang w:val="en-US"/>
+        </w:rPr>
+        <w:t>embedded system to monitor the water level of a river</w:t>
+      </w:r>
+    </w:p>
+    <w:p>
+      <w:pPr>
+        <w:numPr>
+          <w:ilvl w:val="1"/>
+          <w:numId w:val="3"/>
+        </w:numPr>
+        <w:rPr>
+          <w:lang w:val="en-US"/>
+        </w:rPr>
+      </w:pPr>
+      <w:r>
+        <w:rPr>
+          <w:lang w:val="en-US"/>
+        </w:rPr>
+        <w:t xml:space="preserve">it interacts with the </w:t>
+      </w:r>
+      <w:r>
+        <w:rPr>
+          <w:i/>
+          <w:iCs/>
+          <w:lang w:val="en-US"/>
+        </w:rPr>
+        <w:t>river-monitoring-service</w:t>
+      </w:r>
+      <w:r>
+        <w:rPr>
+          <w:lang w:val="en-US"/>
+        </w:rPr>
+        <w:t xml:space="preserve"> subsystem (preferably via MQTT but HTTP can be used as a second option)</w:t>
+      </w:r>
+    </w:p>
+    <w:p>
+      <w:pPr>
+        <w:numPr>
+          <w:ilvl w:val="0"/>
+          <w:numId w:val="3"/>
+        </w:numPr>
+        <w:rPr>
+          <w:lang w:val="en-US"/>
+        </w:rPr>
+      </w:pPr>
+      <w:r>
+        <w:rPr>
+          <w:b/>
+          <w:bCs/>
+          <w:lang w:val="en-US"/>
+        </w:rPr>
+        <w:t>water-channel-controller</w:t>
+      </w:r>
+      <w:r>
+        <w:rPr>
+          <w:lang w:val="en-US"/>
+        </w:rPr>
+        <w:t xml:space="preserve"> subsystem (Arduino): </w:t>
+      </w:r>
+    </w:p>
+    <w:p>
+      <w:pPr>
+        <w:numPr>
+          <w:ilvl w:val="1"/>
+          <w:numId w:val="3"/>
+        </w:numPr>
+        <w:rPr>
+          <w:lang w:val="en-US"/>
+        </w:rPr>
+      </w:pPr>
+      <w:r>
+        <w:rPr>
+          <w:lang w:val="en-US"/>
+        </w:rPr>
+        <w:t>embedded system controlling the gate/valve of a water channel</w:t>
+      </w:r>
+    </w:p>
+    <w:p>
+      <w:pPr>
+        <w:numPr>
+          <w:ilvl w:val="1"/>
+          <w:numId w:val="3"/>
+        </w:numPr>
+        <w:rPr>
+          <w:lang w:val="en-US"/>
+        </w:rPr>
+      </w:pPr>
+      <w:r>
+        <w:rPr>
+          <w:lang w:val="en-US"/>
+        </w:rPr>
+        <w:t xml:space="preserve">it interacts via serial line with the </w:t>
+      </w:r>
+      <w:r>
+        <w:rPr>
+          <w:i/>
+          <w:iCs/>
+          <w:lang w:val="en-US"/>
+        </w:rPr>
+        <w:t>river-monitoring-service</w:t>
+      </w:r>
+      <w:r>
+        <w:rPr>
+          <w:lang w:val="en-US"/>
+        </w:rPr>
+        <w:t xml:space="preserve"> subsystem</w:t>
+      </w:r>
+    </w:p>
+    <w:p>
+      <w:pPr>
+        <w:numPr>
+          <w:ilvl w:val="0"/>
+          <w:numId w:val="3"/>
+        </w:numPr>
+        <w:rPr>
+          <w:lang w:val="en-US"/>
+        </w:rPr>
+      </w:pPr>
+      <w:r>
+        <w:rPr>
+          <w:b/>
+          <w:bCs/>
+          <w:lang w:val="en-US"/>
+        </w:rPr>
+        <w:t>river-monitoring-service</w:t>
+      </w:r>
+      <w:r>
+        <w:rPr>
+          <w:lang w:val="en-US"/>
+        </w:rPr>
+        <w:t xml:space="preserve"> subsystem (backend - running on a PC server): </w:t>
+      </w:r>
+    </w:p>
+    <w:p>
+      <w:pPr>
+        <w:numPr>
+          <w:ilvl w:val="1"/>
+          <w:numId w:val="3"/>
+        </w:numPr>
+        <w:rPr>
+          <w:lang w:val="en-US"/>
+        </w:rPr>
+      </w:pPr>
+      <w:r>
+        <w:rPr>
+          <w:lang w:val="en-US"/>
+        </w:rPr>
+        <w:t>service functioning as the main unit governing the management of the Smart River-Monitoring System</w:t>
+      </w:r>
+    </w:p>
+    <w:p>
+      <w:pPr>
+        <w:numPr>
+          <w:ilvl w:val="1"/>
+          <w:numId w:val="3"/>
+        </w:numPr>
+        <w:rPr>
+          <w:lang w:val="en-US"/>
+        </w:rPr>
+      </w:pPr>
+      <w:r>
+        <w:rPr>
+          <w:lang w:val="en-US"/>
+        </w:rPr>
+        <w:t xml:space="preserve">it interacts through the serial line with the </w:t>
+      </w:r>
+      <w:r>
+        <w:rPr>
+          <w:i/>
+          <w:iCs/>
+          <w:lang w:val="en-US"/>
+        </w:rPr>
+        <w:t>water-channel-controller</w:t>
+      </w:r>
+      <w:r>
+        <w:rPr>
+          <w:lang w:val="en-US"/>
+        </w:rPr>
+        <w:t xml:space="preserve"> subsystem</w:t>
+      </w:r>
+    </w:p>
+    <w:p>
+      <w:pPr>
+        <w:numPr>
+          <w:ilvl w:val="1"/>
+          <w:numId w:val="3"/>
+        </w:numPr>
+        <w:rPr>
+          <w:lang w:val="en-US"/>
+        </w:rPr>
+      </w:pPr>
+      <w:r>
+        <w:rPr>
+          <w:lang w:val="en-US"/>
+        </w:rPr>
+        <w:t xml:space="preserve">it interacts via MQTT with the </w:t>
+      </w:r>
+      <w:r>
+        <w:rPr>
+          <w:i/>
+          <w:iCs/>
+          <w:lang w:val="en-US"/>
+        </w:rPr>
+        <w:t>water-level-monitoring</w:t>
+      </w:r>
+      <w:r>
+        <w:rPr>
+          <w:lang w:val="en-US"/>
+        </w:rPr>
+        <w:t xml:space="preserve"> subsystem</w:t>
+      </w:r>
+    </w:p>
+    <w:p>
+      <w:pPr>
+        <w:numPr>
+          <w:ilvl w:val="1"/>
+          <w:numId w:val="3"/>
+        </w:numPr>
+        <w:rPr>
+          <w:lang w:val="en-US"/>
+        </w:rPr>
+      </w:pPr>
+      <w:r>
+        <w:rPr>
+          <w:lang w:val="en-US"/>
+        </w:rPr>
+        <w:t xml:space="preserve">it interacts via HTTP with the </w:t>
+      </w:r>
+      <w:r>
+        <w:rPr>
+          <w:i/>
+          <w:iCs/>
+          <w:lang w:val="en-US"/>
+        </w:rPr>
+        <w:t>river-monitoring-dashboard</w:t>
+      </w:r>
+      <w:r>
+        <w:rPr>
+          <w:lang w:val="en-US"/>
+        </w:rPr>
+        <w:t xml:space="preserve"> subsystem</w:t>
+      </w:r>
+    </w:p>
+    <w:p>
+      <w:pPr>
+        <w:numPr>
+          <w:ilvl w:val="0"/>
+          <w:numId w:val="3"/>
+        </w:numPr>
+        <w:rPr>
+          <w:lang w:val="en-US"/>
+        </w:rPr>
+      </w:pPr>
+      <w:r>
+        <w:rPr>
+          <w:b/>
+          <w:bCs/>
+          <w:lang w:val="en-US"/>
+        </w:rPr>
+        <w:t>river-monitoring-dashboard</w:t>
+      </w:r>
+      <w:r>
+        <w:rPr>
+          <w:lang w:val="en-US"/>
+        </w:rPr>
+        <w:t xml:space="preserve"> subsystem (frontend/web app - running on the PC): </w:t>
+      </w:r>
+    </w:p>
+    <w:p>
+      <w:pPr>
+        <w:numPr>
+          <w:ilvl w:val="1"/>
+          <w:numId w:val="3"/>
+        </w:numPr>
+        <w:rPr>
+          <w:lang w:val="en-US"/>
+        </w:rPr>
+      </w:pPr>
+      <w:r>
+        <w:rPr>
+          <w:lang w:val="en-US"/>
+        </w:rPr>
+        <w:t xml:space="preserve">frontend to visualize and track the state of the </w:t>
+      </w:r>
+      <w:r>
+        <w:rPr>
+          <w:i/>
+          <w:iCs/>
+          <w:lang w:val="en-US"/>
+        </w:rPr>
+        <w:t>river-monitoring-service</w:t>
+      </w:r>
+      <w:r>
+        <w:rPr>
+          <w:lang w:val="en-US"/>
+        </w:rPr>
+        <w:t xml:space="preserve"> subsystem</w:t>
+      </w:r>
+    </w:p>
+    <w:p>
+      <w:pPr>
+        <w:numPr>
+          <w:ilvl w:val="1"/>
+          <w:numId w:val="3"/>
+        </w:numPr>
+        <w:rPr>
+          <w:lang w:val="en-US"/>
+        </w:rPr>
+      </w:pPr>
+      <w:r>
+        <w:rPr>
+          <w:lang w:val="en-US"/>
+        </w:rPr>
+        <w:t xml:space="preserve">it interacts with the </w:t>
+      </w:r>
+      <w:r>
+        <w:rPr>
+          <w:i/>
+          <w:iCs/>
+          <w:lang w:val="en-US"/>
+        </w:rPr>
+        <w:t>river-monitoring-service</w:t>
+      </w:r>
+      <w:r>
+        <w:rPr>
+          <w:lang w:val="en-US"/>
+        </w:rPr>
+        <w:t xml:space="preserve"> subsystem via HTTP</w:t>
+      </w:r>
+    </w:p>
+    <w:p>
+      <w:pPr>
         <w:rPr>
           <w:rFonts w:ascii="Times New Roman" w:eastAsia="Times New Roman" w:hAnsi="Times New Roman" w:cs="Times New Roman"/>
           <w:b/>
@@ -134,6 +646,40 @@
           <w:lang w:val="en-US" w:eastAsia="it-IT"/>
           <w14:ligatures w14:val="none"/>
         </w:rPr>
+        <w:br w:type="page"/>
+      </w:r>
+    </w:p>
+    <w:p>
+      <w:pPr>
+        <w:pStyle w:val="ListParagraph"/>
+        <w:numPr>
+          <w:ilvl w:val="0"/>
+          <w:numId w:val="2"/>
+        </w:numPr>
+        <w:spacing w:before="240"/>
+        <w:rPr>
+          <w:rFonts w:ascii="Times New Roman" w:eastAsia="Times New Roman" w:hAnsi="Times New Roman" w:cs="Times New Roman"/>
+          <w:b/>
+          <w:bCs/>
+          <w:kern w:val="36"/>
+          <w:sz w:val="32"/>
+          <w:szCs w:val="32"/>
+          <w:lang w:val="en-US" w:eastAsia="it-IT"/>
+          <w14:ligatures w14:val="none"/>
+        </w:rPr>
+      </w:pPr>
+      <w:r>
+        <w:rPr>
+          <w:rFonts w:ascii="Times New Roman" w:eastAsia="Times New Roman" w:hAnsi="Times New Roman" w:cs="Times New Roman"/>
+          <w:b/>
+          <w:bCs/>
+          <w:kern w:val="36"/>
+          <w:sz w:val="32"/>
+          <w:szCs w:val="32"/>
+          <w:lang w:val="en-US" w:eastAsia="it-IT"/>
+          <w14:ligatures w14:val="none"/>
+        </w:rPr>
+        <w:lastRenderedPageBreak/>
         <w:t>Water Level Monitoring</w:t>
       </w:r>
     </w:p>
@@ -155,7 +701,7 @@
         </w:rPr>
         <w:t xml:space="preserve">uns on ESP32-S3 </w:t>
       </w:r>
-      <w:hyperlink r:id="rId5" w:tooltip="esp32-s3-devkitc-1-n16r8v.json" w:history="1">
+      <w:hyperlink r:id="rId6" w:tooltip="esp32-s3-devkitc-1-n16r8v.json" w:history="1">
         <w:r>
           <w:rPr>
             <w:lang w:val="en-US"/>
@@ -238,7 +784,7 @@
         </w:rPr>
         <w:t xml:space="preserve">, particularly </w:t>
       </w:r>
-      <w:hyperlink r:id="rId6" w:history="1">
+      <w:hyperlink r:id="rId7" w:history="1">
         <w:r>
           <w:rPr>
             <w:rStyle w:val="Hyperlink"/>
@@ -253,7 +799,7 @@
         </w:rPr>
         <w:t xml:space="preserve">. The connection is secured by attacks because TLS is used to identify the correct server thanks to a certificate (source </w:t>
       </w:r>
-      <w:hyperlink r:id="rId7" w:history="1">
+      <w:hyperlink r:id="rId8" w:history="1">
         <w:r>
           <w:rPr>
             <w:rStyle w:val="Hyperlink"/>
@@ -408,49 +954,167 @@
     </w:p>
     <w:p>
       <w:pPr>
-        <w:rPr>
-          <w:lang w:val="en-US"/>
-        </w:rPr>
-      </w:pPr>
-      <w:r>
-        <w:rPr>
-          <w:lang w:val="en-US"/>
-        </w:rPr>
-        <w:t xml:space="preserve">When the system works correctly, </w:t>
-      </w:r>
-      <w:r>
-        <w:rPr>
-          <w:lang w:val="en-US"/>
-        </w:rPr>
-        <w:t>the network is</w:t>
-      </w:r>
-      <w:r>
-        <w:rPr>
-          <w:lang w:val="en-US"/>
-        </w:rPr>
-        <w:t xml:space="preserve"> OK, a green led is on, while when there are some </w:t>
-      </w:r>
-      <w:r>
-        <w:rPr>
-          <w:lang w:val="en-US"/>
-        </w:rPr>
-        <w:t>errors,</w:t>
-      </w:r>
-      <w:r>
-        <w:rPr>
-          <w:lang w:val="en-US"/>
-        </w:rPr>
-        <w:t xml:space="preserve"> a red led is turned on instead.</w:t>
-      </w:r>
-    </w:p>
-    <w:p>
-      <w:pPr>
         <w:pStyle w:val="ListParagraph"/>
         <w:numPr>
           <w:ilvl w:val="0"/>
-          <w:numId w:val="2"/>
+          <w:numId w:val="1"/>
         </w:numPr>
-        <w:spacing w:before="240"/>
+        <w:rPr>
+          <w:lang w:val="en-US"/>
+        </w:rPr>
+      </w:pPr>
+      <w:r>
+        <w:rPr>
+          <w:rFonts w:ascii="Times New Roman" w:hAnsi="Times New Roman" w:cs="Times New Roman"/>
+          <w:b/>
+          <w:bCs/>
+          <w:sz w:val="48"/>
+          <w:szCs w:val="48"/>
+          <w:lang w:val="en-US" w:eastAsia="it-IT"/>
+        </w:rPr>
+        <w:drawing>
+          <wp:anchor distT="0" distB="0" distL="114300" distR="114300" simplePos="0" relativeHeight="251659264" behindDoc="0" locked="0" layoutInCell="1" allowOverlap="1" wp14:anchorId="2CD6E57A" wp14:editId="484D15A2">
+            <wp:simplePos x="0" y="0"/>
+            <wp:positionH relativeFrom="margin">
+              <wp:align>center</wp:align>
+            </wp:positionH>
+            <wp:positionV relativeFrom="paragraph">
+              <wp:posOffset>454660</wp:posOffset>
+            </wp:positionV>
+            <wp:extent cx="5305425" cy="3298190"/>
+            <wp:effectExtent l="0" t="0" r="0" b="0"/>
+            <wp:wrapTopAndBottom/>
+            <wp:docPr id="1585378954" name="Graphic 1"/>
+            <wp:cNvGraphicFramePr>
+              <a:graphicFrameLocks xmlns:a="http://schemas.openxmlformats.org/drawingml/2006/main" noChangeAspect="1"/>
+            </wp:cNvGraphicFramePr>
+            <a:graphic xmlns:a="http://schemas.openxmlformats.org/drawingml/2006/main">
+              <a:graphicData uri="http://schemas.openxmlformats.org/drawingml/2006/picture">
+                <pic:pic xmlns:pic="http://schemas.openxmlformats.org/drawingml/2006/picture">
+                  <pic:nvPicPr>
+                    <pic:cNvPr id="1585378954" name=""/>
+                    <pic:cNvPicPr/>
+                  </pic:nvPicPr>
+                  <pic:blipFill>
+                    <a:blip r:embed="rId9">
+                      <a:extLst>
+                        <a:ext uri="{96DAC541-7B7A-43D3-8B79-37D633B846F1}">
+                          <asvg:svgBlip xmlns:asvg="http://schemas.microsoft.com/office/drawing/2016/SVG/main" r:embed="rId10"/>
+                        </a:ext>
+                      </a:extLst>
+                    </a:blip>
+                    <a:stretch>
+                      <a:fillRect/>
+                    </a:stretch>
+                  </pic:blipFill>
+                  <pic:spPr>
+                    <a:xfrm>
+                      <a:off x="0" y="0"/>
+                      <a:ext cx="5305425" cy="3298190"/>
+                    </a:xfrm>
+                    <a:prstGeom prst="rect">
+                      <a:avLst/>
+                    </a:prstGeom>
+                  </pic:spPr>
+                </pic:pic>
+              </a:graphicData>
+            </a:graphic>
+            <wp14:sizeRelH relativeFrom="page">
+              <wp14:pctWidth>0</wp14:pctWidth>
+            </wp14:sizeRelH>
+            <wp14:sizeRelV relativeFrom="page">
+              <wp14:pctHeight>0</wp14:pctHeight>
+            </wp14:sizeRelV>
+          </wp:anchor>
+        </w:drawing>
+      </w:r>
+      <w:r>
+        <w:rPr>
+          <w:lang w:val="en-US"/>
+        </w:rPr>
+        <w:t xml:space="preserve">When the system works correctly, </w:t>
+      </w:r>
+      <w:r>
+        <w:rPr>
+          <w:lang w:val="en-US"/>
+        </w:rPr>
+        <w:t>the network is</w:t>
+      </w:r>
+      <w:r>
+        <w:rPr>
+          <w:lang w:val="en-US"/>
+        </w:rPr>
+        <w:t xml:space="preserve"> OK, a green led is on, while when there are some </w:t>
+      </w:r>
+      <w:r>
+        <w:rPr>
+          <w:lang w:val="en-US"/>
+        </w:rPr>
+        <w:t>errors,</w:t>
+      </w:r>
+      <w:r>
+        <w:rPr>
+          <w:lang w:val="en-US"/>
+        </w:rPr>
+        <w:t xml:space="preserve"> a red led is turned on instead.</w:t>
+      </w:r>
+    </w:p>
+    <w:p>
+      <w:pPr>
+        <w:pStyle w:val="Caption"/>
+        <w:rPr>
+          <w:lang w:val="en-US"/>
+        </w:rPr>
+      </w:pPr>
+      <w:r>
+        <w:rPr>
+          <w:lang w:val="en-US"/>
+        </w:rPr>
+        <w:t xml:space="preserve">Figure </w:t>
+      </w:r>
+      <w:r>
+        <w:fldChar w:fldCharType="begin"/>
+      </w:r>
+      <w:r>
+        <w:rPr>
+          <w:lang w:val="en-US"/>
+        </w:rPr>
+        <w:instrText xml:space="preserve"> SEQ Figure \* ARABIC </w:instrText>
+      </w:r>
+      <w:r>
+        <w:fldChar w:fldCharType="separate"/>
+      </w:r>
+      <w:r>
+        <w:rPr>
+          <w:noProof/>
+          <w:lang w:val="en-US"/>
+        </w:rPr>
+        <w:t>2</w:t>
+      </w:r>
+      <w:r>
+        <w:fldChar w:fldCharType="end"/>
+      </w:r>
+      <w:r>
+        <w:rPr>
+          <w:lang w:val="en-US"/>
+        </w:rPr>
+        <w:t xml:space="preserve"> - </w:t>
+      </w:r>
+      <w:r>
+        <w:rPr>
+          <w:lang w:val="en-US"/>
+        </w:rPr>
+        <w:t>Water Level Monitoring</w:t>
+      </w:r>
+      <w:r>
+        <w:rPr>
+          <w:lang w:val="en-US"/>
+        </w:rPr>
+        <w:t xml:space="preserve"> FSMs</w:t>
+      </w:r>
+    </w:p>
+    <w:p>
+      <w:pPr>
         <w:rPr>
           <w:rFonts w:ascii="Times New Roman" w:eastAsia="Times New Roman" w:hAnsi="Times New Roman" w:cs="Times New Roman"/>
           <w:b/>
@@ -473,71 +1137,7 @@
           <w:lang w:val="en-US" w:eastAsia="it-IT"/>
           <w14:ligatures w14:val="none"/>
         </w:rPr>
-        <w:t>Water Channel Controller</w:t>
-      </w:r>
-    </w:p>
-    <w:p>
-      <w:pPr>
-        <w:rPr>
-          <w:lang w:val="en-US"/>
-        </w:rPr>
-      </w:pPr>
-      <w:r>
-        <w:rPr>
-          <w:lang w:val="en-US"/>
-        </w:rPr>
-        <w:t>It runs on ARDUINO UNO</w:t>
-      </w:r>
-      <w:r>
-        <w:rPr>
-          <w:lang w:val="en-US"/>
-        </w:rPr>
-        <w:t>.</w:t>
-      </w:r>
-    </w:p>
-    <w:p>
-      <w:pPr>
-        <w:rPr>
-          <w:lang w:val="en-US"/>
-        </w:rPr>
-      </w:pPr>
-      <w:r>
-        <w:rPr>
-          <w:lang w:val="en-US"/>
-        </w:rPr>
-        <w:t xml:space="preserve">Manages the </w:t>
-      </w:r>
-      <w:r>
-        <w:rPr>
-          <w:lang w:val="en-US"/>
-        </w:rPr>
-        <w:t>valve opening level in AUTOMATIC or MANUAL modalities.</w:t>
-      </w:r>
-    </w:p>
-    <w:p>
-      <w:pPr>
-        <w:rPr>
-          <w:lang w:val="en-US"/>
-        </w:rPr>
-      </w:pPr>
-      <w:r>
-        <w:rPr>
-          <w:lang w:val="en-US"/>
-        </w:rPr>
-        <w:t>It does not need the network because it communicates with the River Monitoring Service via serial line.</w:t>
-      </w:r>
-    </w:p>
-    <w:p>
-      <w:pPr>
-        <w:rPr>
-          <w:lang w:val="en-US"/>
-        </w:rPr>
-      </w:pPr>
-      <w:r>
-        <w:rPr>
-          <w:lang w:val="en-US"/>
-        </w:rPr>
-        <w:t>It manages the modality of the system that can be:</w:t>
+        <w:br w:type="page"/>
       </w:r>
     </w:p>
     <w:p>
@@ -545,17 +1145,138 @@
         <w:pStyle w:val="ListParagraph"/>
         <w:numPr>
           <w:ilvl w:val="0"/>
-          <w:numId w:val="1"/>
+          <w:numId w:val="2"/>
         </w:numPr>
-        <w:rPr>
-          <w:lang w:val="en-US"/>
-        </w:rPr>
-      </w:pPr>
-      <w:r>
-        <w:rPr>
-          <w:lang w:val="en-US"/>
-        </w:rPr>
-        <w:t>LOCAL – it is toggled by a button</w:t>
+        <w:spacing w:before="240"/>
+        <w:rPr>
+          <w:rFonts w:ascii="Times New Roman" w:eastAsia="Times New Roman" w:hAnsi="Times New Roman" w:cs="Times New Roman"/>
+          <w:b/>
+          <w:bCs/>
+          <w:kern w:val="36"/>
+          <w:sz w:val="32"/>
+          <w:szCs w:val="32"/>
+          <w:lang w:val="en-US" w:eastAsia="it-IT"/>
+          <w14:ligatures w14:val="none"/>
+        </w:rPr>
+      </w:pPr>
+      <w:r>
+        <w:rPr>
+          <w:rFonts w:ascii="Times New Roman" w:eastAsia="Times New Roman" w:hAnsi="Times New Roman" w:cs="Times New Roman"/>
+          <w:b/>
+          <w:bCs/>
+          <w:kern w:val="36"/>
+          <w:sz w:val="32"/>
+          <w:szCs w:val="32"/>
+          <w:lang w:val="en-US" w:eastAsia="it-IT"/>
+          <w14:ligatures w14:val="none"/>
+        </w:rPr>
+        <w:lastRenderedPageBreak/>
+        <w:t>Water Channel Controller</w:t>
+      </w:r>
+    </w:p>
+    <w:p>
+      <w:pPr>
+        <w:rPr>
+          <w:lang w:val="en-US"/>
+        </w:rPr>
+      </w:pPr>
+      <w:r>
+        <w:rPr>
+          <w:lang w:val="en-US"/>
+        </w:rPr>
+        <w:t>It runs on ARDUINO UNO</w:t>
+      </w:r>
+      <w:r>
+        <w:rPr>
+          <w:lang w:val="en-US"/>
+        </w:rPr>
+        <w:t>.</w:t>
+      </w:r>
+      <w:r>
+        <w:rPr>
+          <w:rFonts w:ascii="Times New Roman" w:hAnsi="Times New Roman" w:cs="Times New Roman"/>
+          <w:b/>
+          <w:bCs/>
+          <w:sz w:val="48"/>
+          <w:szCs w:val="48"/>
+          <w:lang w:val="en-US" w:eastAsia="it-IT"/>
+        </w:rPr>
+        <w:t xml:space="preserve"> </w:t>
+      </w:r>
+    </w:p>
+    <w:p>
+      <w:pPr>
+        <w:rPr>
+          <w:lang w:val="en-US"/>
+        </w:rPr>
+      </w:pPr>
+      <w:r>
+        <w:rPr>
+          <w:lang w:val="en-US"/>
+        </w:rPr>
+        <w:t xml:space="preserve">Manages the </w:t>
+      </w:r>
+      <w:r>
+        <w:rPr>
+          <w:lang w:val="en-US"/>
+        </w:rPr>
+        <w:t>valve opening level in AUTOMATIC or MANUAL modalities.</w:t>
+      </w:r>
+    </w:p>
+    <w:p>
+      <w:pPr>
+        <w:rPr>
+          <w:lang w:val="en-US"/>
+        </w:rPr>
+      </w:pPr>
+      <w:r>
+        <w:rPr>
+          <w:lang w:val="en-US"/>
+        </w:rPr>
+        <w:t>It does not need the network because it communicates with the River Monitoring Service via serial line.</w:t>
+      </w:r>
+    </w:p>
+    <w:p>
+      <w:pPr>
+        <w:rPr>
+          <w:lang w:val="en-US"/>
+        </w:rPr>
+      </w:pPr>
+      <w:r>
+        <w:rPr>
+          <w:lang w:val="en-US"/>
+        </w:rPr>
+        <w:t>It manages the modality of the system that can be:</w:t>
+      </w:r>
+    </w:p>
+    <w:p>
+      <w:pPr>
+        <w:pStyle w:val="ListParagraph"/>
+        <w:numPr>
+          <w:ilvl w:val="0"/>
+          <w:numId w:val="4"/>
+        </w:numPr>
+        <w:rPr>
+          <w:lang w:val="en-US"/>
+        </w:rPr>
+      </w:pPr>
+      <w:r>
+        <w:rPr>
+          <w:lang w:val="en-US"/>
+        </w:rPr>
+        <w:t>LOCAL</w:t>
+      </w:r>
+      <w:r>
+        <w:rPr>
+          <w:lang w:val="en-US"/>
+        </w:rPr>
+        <w:t xml:space="preserve"> - </w:t>
+      </w:r>
+      <w:r>
+        <w:rPr>
+          <w:lang w:val="en-US"/>
+        </w:rPr>
+        <w:t>it is toggled by a button</w:t>
       </w:r>
     </w:p>
     <w:p>
@@ -563,7 +1284,7 @@
         <w:pStyle w:val="ListParagraph"/>
         <w:numPr>
           <w:ilvl w:val="1"/>
-          <w:numId w:val="1"/>
+          <w:numId w:val="4"/>
         </w:numPr>
         <w:rPr>
           <w:lang w:val="en-US"/>
@@ -581,7 +1302,7 @@
         <w:pStyle w:val="ListParagraph"/>
         <w:numPr>
           <w:ilvl w:val="2"/>
-          <w:numId w:val="1"/>
+          <w:numId w:val="4"/>
         </w:numPr>
         <w:rPr>
           <w:lang w:val="en-US"/>
@@ -599,7 +1320,7 @@
         <w:pStyle w:val="ListParagraph"/>
         <w:numPr>
           <w:ilvl w:val="1"/>
-          <w:numId w:val="1"/>
+          <w:numId w:val="4"/>
         </w:numPr>
         <w:rPr>
           <w:lang w:val="en-US"/>
@@ -614,15 +1335,164 @@
     </w:p>
     <w:p>
       <w:pPr>
-        <w:rPr>
-          <w:lang w:val="en-US"/>
-        </w:rPr>
-      </w:pPr>
+        <w:pStyle w:val="ListParagraph"/>
+        <w:numPr>
+          <w:ilvl w:val="0"/>
+          <w:numId w:val="4"/>
+        </w:numPr>
+        <w:rPr>
+          <w:lang w:val="en-US"/>
+        </w:rPr>
+      </w:pPr>
+      <w:r>
+        <w:rPr>
+          <w:lang w:val="en-US"/>
+        </w:rPr>
+        <w:t xml:space="preserve">REMOTE - it is toggled by the communication with the River Monitoring Service </w:t>
+      </w:r>
+      <w:r>
+        <w:rPr>
+          <w:lang w:val="en-US"/>
+        </w:rPr>
+        <w:t>and</w:t>
+      </w:r>
+      <w:r>
+        <w:rPr>
+          <w:lang w:val="en-US"/>
+        </w:rPr>
+        <w:t xml:space="preserve"> is triggered by the River Monitoring Dashboard</w:t>
+      </w:r>
+    </w:p>
+    <w:p>
+      <w:pPr>
+        <w:keepNext/>
+        <w:rPr>
+          <w:lang w:val="en-US"/>
+        </w:rPr>
+      </w:pPr>
+      <w:r>
+        <w:rPr>
+          <w:rFonts w:ascii="Times New Roman" w:hAnsi="Times New Roman" w:cs="Times New Roman"/>
+          <w:b/>
+          <w:bCs/>
+          <w:sz w:val="48"/>
+          <w:szCs w:val="48"/>
+          <w:lang w:val="en-US" w:eastAsia="it-IT"/>
+        </w:rPr>
+        <w:drawing>
+          <wp:anchor distT="0" distB="0" distL="114300" distR="114300" simplePos="0" relativeHeight="251660288" behindDoc="0" locked="0" layoutInCell="1" allowOverlap="1" wp14:anchorId="689A84F7" wp14:editId="28352A1B">
+            <wp:simplePos x="0" y="0"/>
+            <wp:positionH relativeFrom="margin">
+              <wp:align>center</wp:align>
+            </wp:positionH>
+            <wp:positionV relativeFrom="paragraph">
+              <wp:posOffset>222250</wp:posOffset>
+            </wp:positionV>
+            <wp:extent cx="4322445" cy="4076700"/>
+            <wp:effectExtent l="0" t="0" r="0" b="0"/>
+            <wp:wrapTopAndBottom/>
+            <wp:docPr id="221898648" name="Graphic 1"/>
+            <wp:cNvGraphicFramePr>
+              <a:graphicFrameLocks xmlns:a="http://schemas.openxmlformats.org/drawingml/2006/main" noChangeAspect="1"/>
+            </wp:cNvGraphicFramePr>
+            <a:graphic xmlns:a="http://schemas.openxmlformats.org/drawingml/2006/main">
+              <a:graphicData uri="http://schemas.openxmlformats.org/drawingml/2006/picture">
+                <pic:pic xmlns:pic="http://schemas.openxmlformats.org/drawingml/2006/picture">
+                  <pic:nvPicPr>
+                    <pic:cNvPr id="221898648" name=""/>
+                    <pic:cNvPicPr/>
+                  </pic:nvPicPr>
+                  <pic:blipFill>
+                    <a:blip r:embed="rId11">
+                      <a:extLst>
+                        <a:ext uri="{96DAC541-7B7A-43D3-8B79-37D633B846F1}">
+                          <asvg:svgBlip xmlns:asvg="http://schemas.microsoft.com/office/drawing/2016/SVG/main" r:embed="rId12"/>
+                        </a:ext>
+                      </a:extLst>
+                    </a:blip>
+                    <a:stretch>
+                      <a:fillRect/>
+                    </a:stretch>
+                  </pic:blipFill>
+                  <pic:spPr>
+                    <a:xfrm>
+                      <a:off x="0" y="0"/>
+                      <a:ext cx="4322445" cy="4076700"/>
+                    </a:xfrm>
+                    <a:prstGeom prst="rect">
+                      <a:avLst/>
+                    </a:prstGeom>
+                  </pic:spPr>
+                </pic:pic>
+              </a:graphicData>
+            </a:graphic>
+            <wp14:sizeRelH relativeFrom="page">
+              <wp14:pctWidth>0</wp14:pctWidth>
+            </wp14:sizeRelH>
+            <wp14:sizeRelV relativeFrom="page">
+              <wp14:pctHeight>0</wp14:pctHeight>
+            </wp14:sizeRelV>
+          </wp:anchor>
+        </w:drawing>
+      </w:r>
       <w:r>
         <w:rPr>
           <w:lang w:val="en-US"/>
         </w:rPr>
         <w:t>Modality and valve opening level are showed in a display.</w:t>
+      </w:r>
+      <w:r>
+        <w:rPr>
+          <w:rFonts w:ascii="Times New Roman" w:hAnsi="Times New Roman" w:cs="Times New Roman"/>
+          <w:b/>
+          <w:bCs/>
+          <w:sz w:val="48"/>
+          <w:szCs w:val="48"/>
+          <w:lang w:val="en-US" w:eastAsia="it-IT"/>
+        </w:rPr>
+        <w:t xml:space="preserve"> </w:t>
+      </w:r>
+    </w:p>
+    <w:p>
+      <w:pPr>
+        <w:pStyle w:val="Caption"/>
+      </w:pPr>
+      <w:r>
+        <w:t xml:space="preserve">Figure </w:t>
+      </w:r>
+      <w:r>
+        <w:fldChar w:fldCharType="begin"/>
+      </w:r>
+      <w:r>
+        <w:instrText xml:space="preserve"> SEQ Figure \* ARABIC </w:instrText>
+      </w:r>
+      <w:r>
+        <w:fldChar w:fldCharType="separate"/>
+      </w:r>
+      <w:r>
+        <w:rPr>
+          <w:noProof/>
+        </w:rPr>
+        <w:t>3</w:t>
+      </w:r>
+      <w:r>
+        <w:fldChar w:fldCharType="end"/>
+      </w:r>
+      <w:r>
+        <w:t xml:space="preserve"> - Water Channel Controller</w:t>
+      </w:r>
+      <w:r>
+        <w:rPr>
+          <w:rFonts w:ascii="Times New Roman" w:eastAsia="Times New Roman" w:hAnsi="Times New Roman" w:cs="Times New Roman"/>
+          <w:b/>
+          <w:bCs/>
+          <w:kern w:val="36"/>
+          <w:sz w:val="32"/>
+          <w:szCs w:val="32"/>
+          <w:lang w:val="en-US" w:eastAsia="it-IT"/>
+          <w14:ligatures w14:val="none"/>
+        </w:rPr>
+        <w:br w:type="page"/>
       </w:r>
     </w:p>
     <w:p>
@@ -1142,7 +2012,7 @@
         </w:rPr>
         <w:t xml:space="preserve">This service communicates via MQTT with the Water Level Monitoring signing to the described topics in the specular way. Even here the same MQTT broker and TLS system is used (source </w:t>
       </w:r>
-      <w:hyperlink r:id="rId8" w:history="1">
+      <w:hyperlink r:id="rId13" w:history="1">
         <w:r>
           <w:rPr>
             <w:rStyle w:val="Hyperlink"/>
@@ -1309,12 +2179,6 @@
     </w:p>
     <w:p>
       <w:pPr>
-        <w:pStyle w:val="ListParagraph"/>
-        <w:numPr>
-          <w:ilvl w:val="0"/>
-          <w:numId w:val="2"/>
-        </w:numPr>
-        <w:spacing w:before="240"/>
         <w:rPr>
           <w:rFonts w:ascii="Times New Roman" w:eastAsia="Times New Roman" w:hAnsi="Times New Roman" w:cs="Times New Roman"/>
           <w:b/>
@@ -1337,6 +2201,40 @@
           <w:lang w:val="en-US" w:eastAsia="it-IT"/>
           <w14:ligatures w14:val="none"/>
         </w:rPr>
+        <w:br w:type="page"/>
+      </w:r>
+    </w:p>
+    <w:p>
+      <w:pPr>
+        <w:pStyle w:val="ListParagraph"/>
+        <w:numPr>
+          <w:ilvl w:val="0"/>
+          <w:numId w:val="2"/>
+        </w:numPr>
+        <w:spacing w:before="240"/>
+        <w:rPr>
+          <w:rFonts w:ascii="Times New Roman" w:eastAsia="Times New Roman" w:hAnsi="Times New Roman" w:cs="Times New Roman"/>
+          <w:b/>
+          <w:bCs/>
+          <w:kern w:val="36"/>
+          <w:sz w:val="32"/>
+          <w:szCs w:val="32"/>
+          <w:lang w:val="en-US" w:eastAsia="it-IT"/>
+          <w14:ligatures w14:val="none"/>
+        </w:rPr>
+      </w:pPr>
+      <w:r>
+        <w:rPr>
+          <w:rFonts w:ascii="Times New Roman" w:eastAsia="Times New Roman" w:hAnsi="Times New Roman" w:cs="Times New Roman"/>
+          <w:b/>
+          <w:bCs/>
+          <w:kern w:val="36"/>
+          <w:sz w:val="32"/>
+          <w:szCs w:val="32"/>
+          <w:lang w:val="en-US" w:eastAsia="it-IT"/>
+          <w14:ligatures w14:val="none"/>
+        </w:rPr>
+        <w:lastRenderedPageBreak/>
         <w:t>River Monitoring Dashboard</w:t>
       </w:r>
     </w:p>
@@ -1376,6 +2274,29 @@
           <w:lang w:val="en-US"/>
         </w:rPr>
         <w:t>…</w:t>
+      </w:r>
+    </w:p>
+    <w:p>
+      <w:pPr>
+        <w:rPr>
+          <w:rFonts w:ascii="Times New Roman" w:hAnsi="Times New Roman" w:cs="Times New Roman"/>
+          <w:b/>
+          <w:bCs/>
+          <w:sz w:val="28"/>
+          <w:szCs w:val="28"/>
+          <w:lang w:val="en-US"/>
+        </w:rPr>
+      </w:pPr>
+      <w:r>
+        <w:rPr>
+          <w:rFonts w:ascii="Times New Roman" w:hAnsi="Times New Roman" w:cs="Times New Roman"/>
+          <w:b/>
+          <w:bCs/>
+          <w:sz w:val="28"/>
+          <w:szCs w:val="28"/>
+          <w:lang w:val="en-US"/>
+        </w:rPr>
+        <w:br w:type="page"/>
       </w:r>
     </w:p>
     <w:p>
@@ -1429,7 +2350,7 @@
                     </pic:cNvPicPr>
                   </pic:nvPicPr>
                   <pic:blipFill>
-                    <a:blip r:embed="rId9" cstate="print">
+                    <a:blip r:embed="rId14" cstate="print">
                       <a:extLst>
                         <a:ext uri="{28A0092B-C50C-407E-A947-70E740481C1C}">
                           <a14:useLocalDpi xmlns:a14="http://schemas.microsoft.com/office/drawing/2010/main" val="0"/>
@@ -1598,6 +2519,268 @@
     </w:lvl>
   </w:abstractNum>
   <w:abstractNum w:abstractNumId="1" w15:restartNumberingAfterBreak="0">
+    <w:nsid w:val="2BA04619"/>
+    <w:multiLevelType w:val="multilevel"/>
+    <w:tmpl w:val="D454376E"/>
+    <w:lvl w:ilvl="0">
+      <w:start w:val="1"/>
+      <w:numFmt w:val="bullet"/>
+      <w:lvlText w:val=""/>
+      <w:lvlJc w:val="left"/>
+      <w:pPr>
+        <w:tabs>
+          <w:tab w:val="num" w:pos="720"/>
+        </w:tabs>
+        <w:ind w:left="720" w:hanging="360"/>
+      </w:pPr>
+      <w:rPr>
+        <w:rFonts w:ascii="Symbol" w:hAnsi="Symbol" w:hint="default"/>
+        <w:sz w:val="20"/>
+      </w:rPr>
+    </w:lvl>
+    <w:lvl w:ilvl="1">
+      <w:start w:val="1"/>
+      <w:numFmt w:val="bullet"/>
+      <w:lvlText w:val="o"/>
+      <w:lvlJc w:val="left"/>
+      <w:pPr>
+        <w:tabs>
+          <w:tab w:val="num" w:pos="1440"/>
+        </w:tabs>
+        <w:ind w:left="1440" w:hanging="360"/>
+      </w:pPr>
+      <w:rPr>
+        <w:rFonts w:ascii="Courier New" w:hAnsi="Courier New" w:hint="default"/>
+        <w:sz w:val="20"/>
+      </w:rPr>
+    </w:lvl>
+    <w:lvl w:ilvl="2" w:tentative="1">
+      <w:start w:val="1"/>
+      <w:numFmt w:val="bullet"/>
+      <w:lvlText w:val=""/>
+      <w:lvlJc w:val="left"/>
+      <w:pPr>
+        <w:tabs>
+          <w:tab w:val="num" w:pos="2160"/>
+        </w:tabs>
+        <w:ind w:left="2160" w:hanging="360"/>
+      </w:pPr>
+      <w:rPr>
+        <w:rFonts w:ascii="Wingdings" w:hAnsi="Wingdings" w:hint="default"/>
+        <w:sz w:val="20"/>
+      </w:rPr>
+    </w:lvl>
+    <w:lvl w:ilvl="3" w:tentative="1">
+      <w:start w:val="1"/>
+      <w:numFmt w:val="bullet"/>
+      <w:lvlText w:val=""/>
+      <w:lvlJc w:val="left"/>
+      <w:pPr>
+        <w:tabs>
+          <w:tab w:val="num" w:pos="2880"/>
+        </w:tabs>
+        <w:ind w:left="2880" w:hanging="360"/>
+      </w:pPr>
+      <w:rPr>
+        <w:rFonts w:ascii="Wingdings" w:hAnsi="Wingdings" w:hint="default"/>
+        <w:sz w:val="20"/>
+      </w:rPr>
+    </w:lvl>
+    <w:lvl w:ilvl="4" w:tentative="1">
+      <w:start w:val="1"/>
+      <w:numFmt w:val="bullet"/>
+      <w:lvlText w:val=""/>
+      <w:lvlJc w:val="left"/>
+      <w:pPr>
+        <w:tabs>
+          <w:tab w:val="num" w:pos="3600"/>
+        </w:tabs>
+        <w:ind w:left="3600" w:hanging="360"/>
+      </w:pPr>
+      <w:rPr>
+        <w:rFonts w:ascii="Wingdings" w:hAnsi="Wingdings" w:hint="default"/>
+        <w:sz w:val="20"/>
+      </w:rPr>
+    </w:lvl>
+    <w:lvl w:ilvl="5" w:tentative="1">
+      <w:start w:val="1"/>
+      <w:numFmt w:val="bullet"/>
+      <w:lvlText w:val=""/>
+      <w:lvlJc w:val="left"/>
+      <w:pPr>
+        <w:tabs>
+          <w:tab w:val="num" w:pos="4320"/>
+        </w:tabs>
+        <w:ind w:left="4320" w:hanging="360"/>
+      </w:pPr>
+      <w:rPr>
+        <w:rFonts w:ascii="Wingdings" w:hAnsi="Wingdings" w:hint="default"/>
+        <w:sz w:val="20"/>
+      </w:rPr>
+    </w:lvl>
+    <w:lvl w:ilvl="6" w:tentative="1">
+      <w:start w:val="1"/>
+      <w:numFmt w:val="bullet"/>
+      <w:lvlText w:val=""/>
+      <w:lvlJc w:val="left"/>
+      <w:pPr>
+        <w:tabs>
+          <w:tab w:val="num" w:pos="5040"/>
+        </w:tabs>
+        <w:ind w:left="5040" w:hanging="360"/>
+      </w:pPr>
+      <w:rPr>
+        <w:rFonts w:ascii="Wingdings" w:hAnsi="Wingdings" w:hint="default"/>
+        <w:sz w:val="20"/>
+      </w:rPr>
+    </w:lvl>
+    <w:lvl w:ilvl="7" w:tentative="1">
+      <w:start w:val="1"/>
+      <w:numFmt w:val="bullet"/>
+      <w:lvlText w:val=""/>
+      <w:lvlJc w:val="left"/>
+      <w:pPr>
+        <w:tabs>
+          <w:tab w:val="num" w:pos="5760"/>
+        </w:tabs>
+        <w:ind w:left="5760" w:hanging="360"/>
+      </w:pPr>
+      <w:rPr>
+        <w:rFonts w:ascii="Wingdings" w:hAnsi="Wingdings" w:hint="default"/>
+        <w:sz w:val="20"/>
+      </w:rPr>
+    </w:lvl>
+    <w:lvl w:ilvl="8" w:tentative="1">
+      <w:start w:val="1"/>
+      <w:numFmt w:val="bullet"/>
+      <w:lvlText w:val=""/>
+      <w:lvlJc w:val="left"/>
+      <w:pPr>
+        <w:tabs>
+          <w:tab w:val="num" w:pos="6480"/>
+        </w:tabs>
+        <w:ind w:left="6480" w:hanging="360"/>
+      </w:pPr>
+      <w:rPr>
+        <w:rFonts w:ascii="Wingdings" w:hAnsi="Wingdings" w:hint="default"/>
+        <w:sz w:val="20"/>
+      </w:rPr>
+    </w:lvl>
+  </w:abstractNum>
+  <w:abstractNum w:abstractNumId="2" w15:restartNumberingAfterBreak="0">
+    <w:nsid w:val="3E9D5C2B"/>
+    <w:multiLevelType w:val="hybridMultilevel"/>
+    <w:tmpl w:val="47668244"/>
+    <w:lvl w:ilvl="0" w:tplc="04100003">
+      <w:start w:val="1"/>
+      <w:numFmt w:val="bullet"/>
+      <w:lvlText w:val="o"/>
+      <w:lvlJc w:val="left"/>
+      <w:pPr>
+        <w:ind w:left="720" w:hanging="360"/>
+      </w:pPr>
+      <w:rPr>
+        <w:rFonts w:ascii="Courier New" w:hAnsi="Courier New" w:cs="Courier New" w:hint="default"/>
+      </w:rPr>
+    </w:lvl>
+    <w:lvl w:ilvl="1" w:tplc="04100003">
+      <w:start w:val="1"/>
+      <w:numFmt w:val="bullet"/>
+      <w:lvlText w:val="o"/>
+      <w:lvlJc w:val="left"/>
+      <w:pPr>
+        <w:ind w:left="1440" w:hanging="360"/>
+      </w:pPr>
+      <w:rPr>
+        <w:rFonts w:ascii="Courier New" w:hAnsi="Courier New" w:cs="Courier New" w:hint="default"/>
+      </w:rPr>
+    </w:lvl>
+    <w:lvl w:ilvl="2" w:tplc="04100005">
+      <w:start w:val="1"/>
+      <w:numFmt w:val="bullet"/>
+      <w:lvlText w:val=""/>
+      <w:lvlJc w:val="left"/>
+      <w:pPr>
+        <w:ind w:left="2160" w:hanging="360"/>
+      </w:pPr>
+      <w:rPr>
+        <w:rFonts w:ascii="Wingdings" w:hAnsi="Wingdings" w:hint="default"/>
+      </w:rPr>
+    </w:lvl>
+    <w:lvl w:ilvl="3" w:tplc="04100001" w:tentative="1">
+      <w:start w:val="1"/>
+      <w:numFmt w:val="bullet"/>
+      <w:lvlText w:val=""/>
+      <w:lvlJc w:val="left"/>
+      <w:pPr>
+        <w:ind w:left="2880" w:hanging="360"/>
+      </w:pPr>
+      <w:rPr>
+        <w:rFonts w:ascii="Symbol" w:hAnsi="Symbol" w:hint="default"/>
+      </w:rPr>
+    </w:lvl>
+    <w:lvl w:ilvl="4" w:tplc="04100003" w:tentative="1">
+      <w:start w:val="1"/>
+      <w:numFmt w:val="bullet"/>
+      <w:lvlText w:val="o"/>
+      <w:lvlJc w:val="left"/>
+      <w:pPr>
+        <w:ind w:left="3600" w:hanging="360"/>
+      </w:pPr>
+      <w:rPr>
+        <w:rFonts w:ascii="Courier New" w:hAnsi="Courier New" w:cs="Courier New" w:hint="default"/>
+      </w:rPr>
+    </w:lvl>
+    <w:lvl w:ilvl="5" w:tplc="04100005" w:tentative="1">
+      <w:start w:val="1"/>
+      <w:numFmt w:val="bullet"/>
+      <w:lvlText w:val=""/>
+      <w:lvlJc w:val="left"/>
+      <w:pPr>
+        <w:ind w:left="4320" w:hanging="360"/>
+      </w:pPr>
+      <w:rPr>
+        <w:rFonts w:ascii="Wingdings" w:hAnsi="Wingdings" w:hint="default"/>
+      </w:rPr>
+    </w:lvl>
+    <w:lvl w:ilvl="6" w:tplc="04100001" w:tentative="1">
+      <w:start w:val="1"/>
+      <w:numFmt w:val="bullet"/>
+      <w:lvlText w:val=""/>
+      <w:lvlJc w:val="left"/>
+      <w:pPr>
+        <w:ind w:left="5040" w:hanging="360"/>
+      </w:pPr>
+      <w:rPr>
+        <w:rFonts w:ascii="Symbol" w:hAnsi="Symbol" w:hint="default"/>
+      </w:rPr>
+    </w:lvl>
+    <w:lvl w:ilvl="7" w:tplc="04100003" w:tentative="1">
+      <w:start w:val="1"/>
+      <w:numFmt w:val="bullet"/>
+      <w:lvlText w:val="o"/>
+      <w:lvlJc w:val="left"/>
+      <w:pPr>
+        <w:ind w:left="5760" w:hanging="360"/>
+      </w:pPr>
+      <w:rPr>
+        <w:rFonts w:ascii="Courier New" w:hAnsi="Courier New" w:cs="Courier New" w:hint="default"/>
+      </w:rPr>
+    </w:lvl>
+    <w:lvl w:ilvl="8" w:tplc="04100005" w:tentative="1">
+      <w:start w:val="1"/>
+      <w:numFmt w:val="bullet"/>
+      <w:lvlText w:val=""/>
+      <w:lvlJc w:val="left"/>
+      <w:pPr>
+        <w:ind w:left="6480" w:hanging="360"/>
+      </w:pPr>
+      <w:rPr>
+        <w:rFonts w:ascii="Wingdings" w:hAnsi="Wingdings" w:hint="default"/>
+      </w:rPr>
+    </w:lvl>
+  </w:abstractNum>
+  <w:abstractNum w:abstractNumId="3" w15:restartNumberingAfterBreak="0">
     <w:nsid w:val="603F1DC0"/>
     <w:multiLevelType w:val="hybridMultilevel"/>
     <w:tmpl w:val="09DE0276"/>
@@ -1690,7 +2873,13 @@
     <w:abstractNumId w:val="0"/>
   </w:num>
   <w:num w:numId="2" w16cid:durableId="140192817">
+    <w:abstractNumId w:val="3"/>
+  </w:num>
+  <w:num w:numId="3" w16cid:durableId="1888564339">
     <w:abstractNumId w:val="1"/>
+  </w:num>
+  <w:num w:numId="4" w16cid:durableId="74478524">
+    <w:abstractNumId w:val="2"/>
   </w:num>
 </w:numbering>
 </file>
@@ -2121,7 +3310,6 @@
   <w:style w:type="character" w:default="1" w:styleId="DefaultParagraphFont">
     <w:name w:val="Default Paragraph Font"/>
     <w:uiPriority w:val="1"/>
-    <w:semiHidden/>
     <w:unhideWhenUsed/>
   </w:style>
   <w:style w:type="table" w:default="1" w:styleId="TableNormal">
@@ -2302,6 +3490,38 @@
         <w:shd w:val="clear" w:color="auto" w:fill="CCCCCC" w:themeFill="text1" w:themeFillTint="33"/>
       </w:tcPr>
     </w:tblStylePr>
+  </w:style>
+  <w:style w:type="paragraph" w:styleId="NormalWeb">
+    <w:name w:val="Normal (Web)"/>
+    <w:basedOn w:val="Normal"/>
+    <w:uiPriority w:val="99"/>
+    <w:semiHidden/>
+    <w:unhideWhenUsed/>
+    <w:rsid w:val="00420333"/>
+    <w:rPr>
+      <w:rFonts w:ascii="Times New Roman" w:hAnsi="Times New Roman" w:cs="Times New Roman"/>
+      <w:sz w:val="24"/>
+      <w:szCs w:val="24"/>
+    </w:rPr>
+  </w:style>
+  <w:style w:type="paragraph" w:styleId="Caption">
+    <w:name w:val="caption"/>
+    <w:basedOn w:val="Normal"/>
+    <w:next w:val="Normal"/>
+    <w:uiPriority w:val="35"/>
+    <w:unhideWhenUsed/>
+    <w:qFormat/>
+    <w:rsid w:val="00080687"/>
+    <w:pPr>
+      <w:spacing w:after="200" w:line="240" w:lineRule="auto"/>
+    </w:pPr>
+    <w:rPr>
+      <w:i/>
+      <w:iCs/>
+      <w:color w:val="44546A" w:themeColor="text2"/>
+      <w:sz w:val="18"/>
+      <w:szCs w:val="18"/>
+    </w:rPr>
   </w:style>
 </w:styles>
 </file>

</xml_diff>